<commit_message>
work in progress ;)
</commit_message>
<xml_diff>
--- a/sem1/SIM/Seminararbeit/Jul/Seminararbeit.docx
+++ b/sem1/SIM/Seminararbeit/Jul/Seminararbeit.docx
@@ -180,7 +180,25 @@
           <w:spacing w:val="20"/>
           <w:sz w:val="36"/>
         </w:rPr>
-        <w:t>, B.Sc.</w:t>
+        <w:t xml:space="preserve">, </w:t>
+      </w:r>
+      <w:proofErr w:type="spellStart"/>
+      <w:r>
+        <w:rPr>
+          <w:smallCaps/>
+          <w:spacing w:val="20"/>
+          <w:sz w:val="36"/>
+        </w:rPr>
+        <w:t>B.Sc</w:t>
+      </w:r>
+      <w:proofErr w:type="spellEnd"/>
+      <w:r>
+        <w:rPr>
+          <w:smallCaps/>
+          <w:spacing w:val="20"/>
+          <w:sz w:val="36"/>
+        </w:rPr>
+        <w:t>.</w:t>
       </w:r>
     </w:p>
     <w:p>
@@ -668,6 +686,11 @@
     <w:sdt>
       <w:sdtPr>
         <w:rPr>
+          <w:rFonts w:eastAsiaTheme="minorEastAsia" w:cstheme="minorBidi"/>
+          <w:smallCaps w:val="0"/>
+          <w:spacing w:val="0"/>
+          <w:sz w:val="24"/>
+          <w:szCs w:val="21"/>
           <w:lang w:val="de-DE"/>
         </w:rPr>
         <w:id w:val="787939731"/>
@@ -678,13 +701,8 @@
       </w:sdtPr>
       <w:sdtEndPr>
         <w:rPr>
-          <w:rFonts w:eastAsiaTheme="minorEastAsia" w:cstheme="minorBidi"/>
           <w:b/>
           <w:bCs/>
-          <w:smallCaps w:val="0"/>
-          <w:spacing w:val="0"/>
-          <w:sz w:val="24"/>
-          <w:szCs w:val="21"/>
         </w:rPr>
       </w:sdtEndPr>
       <w:sdtContent>
@@ -3223,6 +3241,7 @@
           <w:id w:val="-869756012"/>
           <w:citation/>
         </w:sdtPr>
+        <w:sdtEndPr/>
         <w:sdtContent>
           <w:r>
             <w:fldChar w:fldCharType="begin"/>
@@ -3311,12 +3330,14 @@
       <w:r>
         <w:t xml:space="preserve">Programmierparadigma </w:t>
       </w:r>
+      <w:proofErr w:type="spellStart"/>
       <w:r>
         <w:t>durchsetzt</w:t>
       </w:r>
       <w:r>
         <w:t>e</w:t>
       </w:r>
+      <w:proofErr w:type="spellEnd"/>
       <w:r>
         <w:t xml:space="preserve"> und mittlerweile von mehr als 70% aller API’s angeboten wird.  </w:t>
       </w:r>
@@ -3352,6 +3373,7 @@
           <w:id w:val="388005550"/>
           <w:citation/>
         </w:sdtPr>
+        <w:sdtEndPr/>
         <w:sdtContent>
           <w:r>
             <w:fldChar w:fldCharType="begin"/>
@@ -3376,19 +3398,7 @@
     </w:p>
     <w:p>
       <w:r>
-        <w:t xml:space="preserve">REST beschreibt strenggenommen kein Protokoll auch keine Norm es beschreibt eigentlich lediglich die Methodik einer Web URL genau einer Serverseitigen Aktion zuzuordnen. Als Protokoll wird </w:t>
-      </w:r>
-      <w:r>
-        <w:t xml:space="preserve">HTTP </w:t>
-      </w:r>
-      <w:r>
-        <w:t xml:space="preserve">oder </w:t>
-      </w:r>
-      <w:r>
-        <w:t>HTTP</w:t>
-      </w:r>
-      <w:r>
-        <w:t xml:space="preserve">S verwendet.  Dabei werden die folgenden HTTP Befehle </w:t>
+        <w:t xml:space="preserve">REST beschreibt strenggenommen kein Protokoll auch keine Norm es beschreibt eigentlich lediglich die Methodik einer Web URL genau einer Serverseitigen Aktion zuzuordnen. Als Protokoll wird HTTP oder HTTPS verwendet.  Dabei werden die folgenden HTTP Befehle </w:t>
       </w:r>
       <w:r>
         <w:rPr>
@@ -3577,8 +3587,8 @@
       <w:pPr>
         <w:pStyle w:val="Beschriftung"/>
       </w:pPr>
-      <w:bookmarkStart w:id="9" w:name="_Ref390098013"/>
-      <w:bookmarkStart w:id="10" w:name="_Ref390098018"/>
+      <w:bookmarkStart w:id="9" w:name="_Ref390098018"/>
+      <w:bookmarkStart w:id="10" w:name="_Ref390098013"/>
       <w:r>
         <w:t xml:space="preserve">Abbildung </w:t>
       </w:r>
@@ -3600,11 +3610,11 @@
       <w:r>
         <w:fldChar w:fldCharType="end"/>
       </w:r>
+      <w:bookmarkEnd w:id="9"/>
+      <w:r>
+        <w:t xml:space="preserve"> Wachstum Anzahl angebotene API’s</w:t>
+      </w:r>
       <w:bookmarkEnd w:id="10"/>
-      <w:r>
-        <w:t xml:space="preserve"> Wachstum Anzahl angebotene API’s</w:t>
-      </w:r>
-      <w:bookmarkEnd w:id="9"/>
       <w:r>
         <w:t xml:space="preserve"> auf ProgrammableWeb</w:t>
       </w:r>
@@ -3638,7 +3648,7 @@
             <v:path o:extrusionok="f" gradientshapeok="t" o:connecttype="rect"/>
             <o:lock v:ext="edit" aspectratio="t"/>
           </v:shapetype>
-          <v:shape id="_x0000_i1025" type="#_x0000_t75" style="width:354.25pt;height:203.9pt">
+          <v:shape id="_x0000_i1025" type="#_x0000_t75" style="width:354pt;height:204pt">
             <v:imagedata r:id="rId12" o:title="figure2"/>
           </v:shape>
         </w:pict>
@@ -3686,7 +3696,7 @@
       </w:pPr>
       <w:r>
         <w:pict w14:anchorId="5ECB3338">
-          <v:shape id="_x0000_i1026" type="#_x0000_t75" style="width:357.1pt;height:311.05pt">
+          <v:shape id="_x0000_i1026" type="#_x0000_t75" style="width:357pt;height:311.25pt">
             <v:imagedata r:id="rId13" o:title="Rest-Sample"/>
           </v:shape>
         </w:pict>
@@ -3861,6 +3871,7 @@
           <w:id w:val="1219786520"/>
           <w:citation/>
         </w:sdtPr>
+        <w:sdtEndPr/>
         <w:sdtContent>
           <w:r>
             <w:fldChar w:fldCharType="begin"/>
@@ -3890,16 +3901,47 @@
       <w:pPr>
         <w:pStyle w:val="berschrift3"/>
       </w:pPr>
+      <w:proofErr w:type="spellStart"/>
       <w:r>
         <w:t>bitly</w:t>
       </w:r>
-    </w:p>
-    <w:p>
-      <w:r>
-        <w:t xml:space="preserve">Bitly zählt zu den am häufigsten verwendeten „URL-shorten“ Diensten. </w:t>
-      </w:r>
-      <w:r>
-        <w:t xml:space="preserve">Dieser Dienst wird vor allem gerne für Twitter-Nachrichten verwendet um die maximale Nachrichtenlänge nicht zu überschreiten. So werden Täglich rund 1 Million bitly links erstellt und über 4 Billionen pro Monat angeklickt. Bitly bietet API’s mit denen es Möglich ist die Populärsten Links ausfindig zu machen. Und gerade im </w:t>
+      <w:proofErr w:type="spellEnd"/>
+    </w:p>
+    <w:p>
+      <w:proofErr w:type="spellStart"/>
+      <w:r>
+        <w:t>Bitly</w:t>
+      </w:r>
+      <w:proofErr w:type="spellEnd"/>
+      <w:r>
+        <w:t xml:space="preserve"> zählt zu den am häufigsten verwendeten „URL-</w:t>
+      </w:r>
+      <w:proofErr w:type="spellStart"/>
+      <w:r>
+        <w:t>shorten</w:t>
+      </w:r>
+      <w:proofErr w:type="spellEnd"/>
+      <w:r>
+        <w:t xml:space="preserve">“ Diensten. </w:t>
+      </w:r>
+      <w:r>
+        <w:t xml:space="preserve">Dieser Dienst wird vor allem gerne für Twitter-Nachrichten verwendet um die maximale Nachrichtenlänge nicht zu überschreiten. So werden Täglich rund 1 Million </w:t>
+      </w:r>
+      <w:proofErr w:type="spellStart"/>
+      <w:r>
+        <w:t>bitly</w:t>
+      </w:r>
+      <w:proofErr w:type="spellEnd"/>
+      <w:r>
+        <w:t xml:space="preserve"> links erstellt und über 4 Billionen pro Monat angeklickt. </w:t>
+      </w:r>
+      <w:proofErr w:type="spellStart"/>
+      <w:r>
+        <w:t>Bitly</w:t>
+      </w:r>
+      <w:proofErr w:type="spellEnd"/>
+      <w:r>
+        <w:t xml:space="preserve"> bietet API’s mit denen es Möglich ist die Populärsten Links ausfindig zu machen. Und gerade im </w:t>
       </w:r>
       <w:r>
         <w:t xml:space="preserve">Business Intelligence </w:t>
@@ -3911,13 +3953,22 @@
         <w:t>Zielseiten</w:t>
       </w:r>
       <w:r>
-        <w:t>. Als interessantes Beispiel zeigt bitly eine Echtzeitkarte, welche die Verteilung von Artikel der einzelnen Nachrichtenportale in den USA zeigt.</w:t>
+        <w:t xml:space="preserve">. Als interessantes Beispiel zeigt </w:t>
+      </w:r>
+      <w:proofErr w:type="spellStart"/>
+      <w:r>
+        <w:t>bitly</w:t>
+      </w:r>
+      <w:proofErr w:type="spellEnd"/>
+      <w:r>
+        <w:t xml:space="preserve"> eine Echtzeitkarte, welche die Verteilung von Artikel der einzelnen Nachrichtenportale in den USA zeigt.</w:t>
       </w:r>
       <w:sdt>
         <w:sdtPr>
           <w:id w:val="-559248497"/>
           <w:citation/>
         </w:sdtPr>
+        <w:sdtEndPr/>
         <w:sdtContent>
           <w:r>
             <w:fldChar w:fldCharType="begin"/>
@@ -4005,58 +4056,509 @@
       <w:r>
         <w:t>Plätze ausfindig zu machen. So ist es unter anderem Möglich dem Benutzer Informationen aus seiner Umgebung anzubieten.</w:t>
       </w:r>
+      <w:sdt>
+        <w:sdtPr>
+          <w:id w:val="1096292373"/>
+          <w:citation/>
+        </w:sdtPr>
+        <w:sdtContent>
+          <w:r>
+            <w:fldChar w:fldCharType="begin"/>
+          </w:r>
+          <w:r>
+            <w:instrText xml:space="preserve"> CITATION Fou14 \l 3079 </w:instrText>
+          </w:r>
+          <w:r>
+            <w:fldChar w:fldCharType="separate"/>
+          </w:r>
+          <w:r>
+            <w:rPr>
+              <w:noProof/>
+            </w:rPr>
+            <w:t xml:space="preserve"> (Foursquare Inc, 2014)</w:t>
+          </w:r>
+          <w:r>
+            <w:fldChar w:fldCharType="end"/>
+          </w:r>
+        </w:sdtContent>
+      </w:sdt>
+    </w:p>
+    <w:p>
+      <w:pPr>
+        <w:pStyle w:val="berschrift3"/>
+      </w:pPr>
+      <w:r>
+        <w:t>Eventuell noch Pinterest</w:t>
+      </w:r>
+      <w:r>
+        <w:t xml:space="preserve"> ??</w:t>
+      </w:r>
     </w:p>
     <w:p>
       <w:pPr>
         <w:pStyle w:val="berschrift2"/>
       </w:pPr>
-      <w:bookmarkStart w:id="14" w:name="_GoBack"/>
+      <w:r>
+        <w:t xml:space="preserve"> </w:t>
+      </w:r>
+      <w:bookmarkStart w:id="14" w:name="_Toc390108178"/>
+      <w:bookmarkStart w:id="15" w:name="_Ref390109029"/>
+      <w:bookmarkStart w:id="16" w:name="_Ref390109040"/>
+      <w:bookmarkStart w:id="17" w:name="_Ref390109043"/>
+      <w:r>
+        <w:t>Facebook</w:t>
+      </w:r>
       <w:bookmarkEnd w:id="14"/>
-      <w:r>
-        <w:t xml:space="preserve"> </w:t>
-      </w:r>
-      <w:bookmarkStart w:id="15" w:name="_Toc390108178"/>
-      <w:bookmarkStart w:id="16" w:name="_Ref390109029"/>
-      <w:bookmarkStart w:id="17" w:name="_Ref390109040"/>
-      <w:bookmarkStart w:id="18" w:name="_Ref390109043"/>
-      <w:r>
-        <w:t>Facebook</w:t>
-      </w:r>
       <w:bookmarkEnd w:id="15"/>
       <w:bookmarkEnd w:id="16"/>
       <w:bookmarkEnd w:id="17"/>
-      <w:bookmarkEnd w:id="18"/>
-    </w:p>
-    <w:p>
+    </w:p>
+    <w:p>
+      <w:r>
+        <w:t xml:space="preserve">Facebook das bekannteste und größte soziale Netzwerk der Welt mit Monatlich über 1,2 Billionen </w:t>
+      </w:r>
+      <w:r>
+        <w:t xml:space="preserve">aktive Nutzer bietet eine Vielzahl an API’s. </w:t>
+      </w:r>
+    </w:p>
+    <w:p>
+      <w:r>
+        <w:t>Am bekanntesten sind die „sozialen Plug-Ins“ wie die „Like“ oder die Teilen –Schaltfläche. Diese lassen sich sehr einfach in bestehende Anwendungen integrieren</w:t>
+      </w:r>
+      <w:r>
+        <w:t xml:space="preserve">. Ein Trend der Internet Nutzer besteht darin möglichst viel Inhalt mit anderen zu teilen, so verwenden immer mehr Firmen Facebook und Co als mächtiges Marketingtool. Klick ein Benutzer zum Beispiel auf eine solche „Like“ </w:t>
+      </w:r>
+      <w:r>
+        <w:t>Schaltfläche, innerhalb einer Anwendung,</w:t>
+      </w:r>
+      <w:r>
+        <w:t xml:space="preserve"> werden dessen Freunde über die Interakti</w:t>
+      </w:r>
+      <w:r>
+        <w:t xml:space="preserve">on benachrichtigt, so Mancher wird die Anwendung genauer Betrachten und eventuell sogar in Zukunft nutzen. Dadurch öffnen sich für das Marketing völlig neue Türen. </w:t>
+      </w:r>
+    </w:p>
+    <w:p>
+      <w:r>
+        <w:t>Immer mehr Unternehmen wagen den Sprung in die sozialen Netzwerke um auf einfachen Weg neue Kunden finden zu können. Geblendet von den neuen Möglichkeiten bleiben sehr oft die möglichen Nebenwirkungen unbedacht. Denn verbreiten sich positive Meinungen sehr schnell in sozialen Netzwerken</w:t>
+      </w:r>
+      <w:r>
+        <w:t>, so tuen dies N</w:t>
+      </w:r>
+      <w:r>
+        <w:t>egative noch viel rasanter. U</w:t>
+      </w:r>
+      <w:r>
+        <w:t xml:space="preserve">nd ist erst einmal eine negative Meinung gebildet so wächst diese wie ein Geschwür innerhalb der Netzwerke. In vielen Fällen hilft dann nur noch eine Notbremsung sprich das Entfernen des „sozialen“ Auftrittes. </w:t>
+      </w:r>
+    </w:p>
+    <w:p>
+      <w:r>
+        <w:lastRenderedPageBreak/>
+        <w:t xml:space="preserve">Auftritte von Unternehmen innerhalb sozialer Netzwerke müssen stets überwacht werden und dabei die herrschende Meinung kritisch hinterfragen. </w:t>
+      </w:r>
+      <w:r>
+        <w:t xml:space="preserve"> Aus Erfahrung lässt sich ableiten es wird in etwa pro 100 tausend Nutzer oder „</w:t>
+      </w:r>
+      <w:proofErr w:type="spellStart"/>
+      <w:r>
+        <w:t>Likes</w:t>
+      </w:r>
+      <w:proofErr w:type="spellEnd"/>
+      <w:r>
+        <w:t xml:space="preserve">“ ein Sozialmanager benötig. Dessen Aufgabe in der Überwachung nicht jedoch im eigentlichen Marketing liegt. </w:t>
+      </w:r>
+    </w:p>
+    <w:p>
+      <w:r>
+        <w:t>Facebook</w:t>
+      </w:r>
+      <w:r>
+        <w:t>’s mächtigste API</w:t>
+      </w:r>
+      <w:r>
+        <w:t>‘s</w:t>
+      </w:r>
+      <w:r>
+        <w:t xml:space="preserve"> </w:t>
+      </w:r>
+      <w:r>
+        <w:t>sind</w:t>
+      </w:r>
+      <w:r>
+        <w:t xml:space="preserve"> die Daten API</w:t>
+      </w:r>
+      <w:r>
+        <w:t>‘s</w:t>
+      </w:r>
+      <w:r>
+        <w:t xml:space="preserve"> diese </w:t>
+      </w:r>
+      <w:r>
+        <w:t>können</w:t>
+      </w:r>
+      <w:r>
+        <w:t xml:space="preserve"> auch einem Sozialmanager sehr in die Karten spielen da mittels dieser API</w:t>
+      </w:r>
+      <w:r>
+        <w:t>‘s</w:t>
+      </w:r>
+      <w:r>
+        <w:t xml:space="preserve"> Daten strukturiert abgefragt werden können. </w:t>
+      </w:r>
+      <w:r>
+        <w:t xml:space="preserve">Diese API’s sind natürlich nicht ausschließlich für BI Operationen gedacht, sondern dienen allen möglichen Interaktionen mit dem sozialen Netzwerk. So lässt sich mittels dieser API zum Beispiel eine Anwendung erstellen welche im Namen des Nutzers automatisch </w:t>
+      </w:r>
+      <w:proofErr w:type="gramStart"/>
+      <w:r>
+        <w:t>folgenden</w:t>
+      </w:r>
+      <w:proofErr w:type="gramEnd"/>
+      <w:r>
+        <w:t xml:space="preserve"> Post erstellt. „Ich habe soeben die Anwendung XYZ installiert, versuche diese doch auch [LINK]“ </w:t>
+      </w:r>
+    </w:p>
+    <w:p>
+      <w:pPr>
+        <w:pStyle w:val="berschrift3"/>
+      </w:pPr>
+      <w:r>
+        <w:t>FQL</w:t>
+      </w:r>
+    </w:p>
+    <w:p>
+      <w:r>
+        <w:t xml:space="preserve">FQL ist eine dieser Daten API’s, steht abgekürzt für </w:t>
+      </w:r>
+      <w:r>
+        <w:rPr>
+          <w:b/>
+        </w:rPr>
+        <w:t>F</w:t>
+      </w:r>
+      <w:r>
+        <w:t xml:space="preserve">acebook </w:t>
+      </w:r>
+      <w:r>
+        <w:rPr>
+          <w:b/>
+        </w:rPr>
+        <w:t>Q</w:t>
+      </w:r>
+      <w:r>
+        <w:t xml:space="preserve">uery </w:t>
+      </w:r>
+      <w:r>
+        <w:rPr>
+          <w:b/>
+        </w:rPr>
+        <w:t>L</w:t>
+      </w:r>
+      <w:r>
+        <w:t xml:space="preserve">anguage. </w:t>
+      </w:r>
+      <w:r>
+        <w:t>Mittels dieser API ist es möglich SQL ähnliche Queries auszuführen. Gegenüber den anderen API’s hat diese einen großen Vorteil, die Daten können bereits gefiltert werden es sind sogar logische Verknüpfungen möglich.</w:t>
+      </w:r>
+      <w:r>
+        <w:t xml:space="preserve"> Mittels dieser API ist kein schreiben oder löschen möglich es kann nur gelesen werden.</w:t>
+      </w:r>
+    </w:p>
+    <w:p>
+      <w:r>
+        <w:t>Folgender FQL Befehl liefert einige Felder des aktiven Users.</w:t>
+      </w:r>
+    </w:p>
+    <w:p>
+      <w:pPr>
+        <w:pStyle w:val="Code"/>
+      </w:pPr>
+      <w:r>
+        <w:rPr>
+          <w:i/>
+        </w:rPr>
+        <w:t>SELECT uid, name, pic_square FROM user WHERE uid = me()</w:t>
+      </w:r>
+    </w:p>
+    <w:p>
+      <w:r>
+        <w:t>JSON Antwort:</w:t>
+      </w:r>
+    </w:p>
+    <w:p>
+      <w:pPr>
+        <w:pStyle w:val="Code"/>
+      </w:pPr>
+      <w:r>
+        <w:t>{</w:t>
+      </w:r>
+    </w:p>
+    <w:p>
+      <w:pPr>
+        <w:pStyle w:val="Code"/>
+      </w:pPr>
+      <w:r>
+        <w:t xml:space="preserve">  "data": [</w:t>
+      </w:r>
+    </w:p>
+    <w:p>
+      <w:pPr>
+        <w:pStyle w:val="Code"/>
+      </w:pPr>
+      <w:r>
+        <w:t xml:space="preserve">    {</w:t>
+      </w:r>
+    </w:p>
+    <w:p>
+      <w:pPr>
+        <w:pStyle w:val="Code"/>
+      </w:pPr>
+      <w:r>
+        <w:t xml:space="preserve">      "uid": "1226612954", </w:t>
+      </w:r>
+    </w:p>
+    <w:p>
+      <w:pPr>
+        <w:pStyle w:val="Code"/>
+      </w:pPr>
+      <w:r>
+        <w:t xml:space="preserve">      "name": "Julian Nischler", </w:t>
+      </w:r>
+    </w:p>
+    <w:p>
+      <w:pPr>
+        <w:pStyle w:val="Code"/>
+      </w:pPr>
+      <w:r>
+        <w:t xml:space="preserve">      "pic_square": </w:t>
+      </w:r>
+      <w:r>
+        <w:t xml:space="preserve">"https://scontent-b.xx.fbc .... </w:t>
+      </w:r>
+      <w:r>
+        <w:t>90_n.jpg"</w:t>
+      </w:r>
+    </w:p>
+    <w:p>
+      <w:pPr>
+        <w:pStyle w:val="Code"/>
+      </w:pPr>
+      <w:r>
+        <w:t xml:space="preserve">    }</w:t>
+      </w:r>
+    </w:p>
+    <w:p>
+      <w:pPr>
+        <w:pStyle w:val="Code"/>
+      </w:pPr>
+      <w:r>
+        <w:t xml:space="preserve">  ]</w:t>
+      </w:r>
+    </w:p>
+    <w:p>
+      <w:pPr>
+        <w:pStyle w:val="Code"/>
+      </w:pPr>
+      <w:r>
+        <w:t>}</w:t>
+      </w:r>
+    </w:p>
+    <w:p>
+      <w:r>
+        <w:lastRenderedPageBreak/>
+        <w:t>Für den BI Bereich viel int</w:t>
+      </w:r>
+      <w:r>
+        <w:t>eressanter ist das Abfragen von Post an einer Seite. Lässt sich mittels eines FQL Queries sehr leicht formulieren es lassen sich mittels FQL auch gleich alle eigenen Posts entfernen.</w:t>
+      </w:r>
+    </w:p>
+    <w:p>
+      <w:pPr>
+        <w:pStyle w:val="Code"/>
+      </w:pPr>
+      <w:r>
+        <w:t>SELECT actor_id, message, created_time</w:t>
+      </w:r>
+    </w:p>
+    <w:p>
+      <w:pPr>
+        <w:pStyle w:val="Code"/>
+      </w:pPr>
+      <w:r>
+        <w:t xml:space="preserve">FROM stream </w:t>
+      </w:r>
+    </w:p>
+    <w:p>
+      <w:pPr>
+        <w:pStyle w:val="Code"/>
+      </w:pPr>
+      <w:r>
+        <w:t>WHERE source_id = 8419133006 and actor_id != 8419133006</w:t>
+      </w:r>
+    </w:p>
+    <w:p>
+      <w:pPr>
+        <w:pStyle w:val="Code"/>
+        <w:rPr>
+          <w:lang w:val="de-AT"/>
+        </w:rPr>
+      </w:pPr>
+      <w:r>
+        <w:rPr>
+          <w:lang w:val="de-AT"/>
+        </w:rPr>
+        <w:t>limit 100</w:t>
+      </w:r>
+    </w:p>
+    <w:p>
+      <w:r>
+        <w:t xml:space="preserve">Obiger Query gibt die letzten 100 Posts von Nutzern auf der Seite des </w:t>
+      </w:r>
+      <w:r>
+        <w:rPr>
+          <w:i/>
+        </w:rPr>
+        <w:t>„Eurovision Song Contest“</w:t>
+      </w:r>
+      <w:r>
+        <w:t>(uid:</w:t>
+      </w:r>
+      <w:r>
+        <w:t xml:space="preserve"> 8419133006</w:t>
+      </w:r>
+      <w:r>
+        <w:t>) zurück.</w:t>
+      </w:r>
+      <w:r>
+        <w:t xml:space="preserve"> Etwas verwirrend im Query ist source_id die uid der Seite und actor_id die uid der postenden Person. Die Antwort ist wie im obigen Beispiel als JSON verfügbar und könnten nun mittels geeigneten BI Tools ausgewertet werden.</w:t>
+      </w:r>
+    </w:p>
+    <w:p>
+      <w:r>
+        <w:t>Facebook hat vor kurzem die FQL API als veraltet gekennzeichnet und diese wird im Jahr 2016 auslaufen. Dies ist vermutlich ein weiterer Schritt in Richtung der  geplanten neuen „</w:t>
+      </w:r>
+      <w:proofErr w:type="spellStart"/>
+      <w:r>
+        <w:t>GraphSearch</w:t>
+      </w:r>
+      <w:proofErr w:type="spellEnd"/>
+      <w:r>
+        <w:t>“ API welche mittels Volltextsuche funktioniert. Weitere Informationen zu dieser neuen Funktion sind Verfügbar via folgendem Link.</w:t>
+      </w:r>
+    </w:p>
+    <w:p>
+      <w:pPr>
+        <w:pStyle w:val="Code"/>
+      </w:pPr>
       <w:hyperlink r:id="rId14" w:history="1">
         <w:r>
           <w:rPr>
             <w:rStyle w:val="Hyperlink"/>
           </w:rPr>
-          <w:t>https://www.facebook.com/about/graphsearch</w:t>
+          <w:t>https://www.facebook.com/about/</w:t>
+        </w:r>
+        <w:r>
+          <w:rPr>
+            <w:rStyle w:val="Hyperlink"/>
+          </w:rPr>
+          <w:t>graphsearch</w:t>
         </w:r>
       </w:hyperlink>
     </w:p>
     <w:p>
-      <w:r>
-        <w:t>FQL (alt)</w:t>
-      </w:r>
-    </w:p>
-    <w:p>
-      <w:r>
-        <w:t>GRAPH API</w:t>
-      </w:r>
+      <w:pPr>
+        <w:pStyle w:val="berschrift3"/>
+      </w:pPr>
+      <w:r>
+        <w:t>Graph API</w:t>
+      </w:r>
+    </w:p>
+    <w:p>
+      <w:r>
+        <w:t>Die Graph API stellt die de facto Standard API von Facebook da und ist eine alternative zu FQL, diese wird auch intensiv weiter entwickelt und ist nicht als veraltet gekennzeichnet.</w:t>
+      </w:r>
+      <w:r>
+        <w:t xml:space="preserve"> Im Unterschied zu FQL ist es möglich mittels dieser API sowohl möglich Daten zu schreiben und zu löschen. Befehle werden nicht in Form eines Query gesendet sondern als normale URL.</w:t>
+      </w:r>
+    </w:p>
+    <w:p>
+      <w:r>
+        <w:t>Zur Veranschaulichung ein Befehlt welcher wieder alle Posts auf der Seite des USC</w:t>
+      </w:r>
+      <w:r>
+        <w:rPr>
+          <w:rStyle w:val="Funotenzeichen"/>
+        </w:rPr>
+        <w:footnoteReference w:id="5"/>
+      </w:r>
+      <w:r>
+        <w:t xml:space="preserve"> anfragt. </w:t>
+      </w:r>
+    </w:p>
+    <w:p>
+      <w:pPr>
+        <w:pStyle w:val="Code"/>
+        <w:rPr>
+          <w:lang w:val="de-AT"/>
+        </w:rPr>
+      </w:pPr>
+      <w:hyperlink r:id="rId15" w:history="1">
+        <w:r>
+          <w:rPr>
+            <w:rStyle w:val="Hyperlink"/>
+            <w:lang w:val="de-AT"/>
+          </w:rPr>
+          <w:t>http://graph.facebook.com/v2.0/EurovisionSongContest/feed?fields=from,message,created_time</w:t>
+        </w:r>
+      </w:hyperlink>
+    </w:p>
+    <w:p>
+      <w:r>
+        <w:t xml:space="preserve">Mittels dieser API ist es nicht möglich die Ergebnisse zu Filtern, es kann lediglich angegeben werden welche Felder zurückgegeben werden können. </w:t>
+      </w:r>
+      <w:r>
+        <w:lastRenderedPageBreak/>
+        <w:t>Im Zuge dieser Arbeit wird nicht detaillierter auf die einzelnen Parameter eingegangen. Diese sind sehr verständlich dokumentiert.</w:t>
+      </w:r>
+      <w:sdt>
+        <w:sdtPr>
+          <w:id w:val="1692260818"/>
+          <w:citation/>
+        </w:sdtPr>
+        <w:sdtContent>
+          <w:r>
+            <w:fldChar w:fldCharType="begin"/>
+          </w:r>
+          <w:r>
+            <w:instrText xml:space="preserve"> CITATION Fac14 \l 3079 </w:instrText>
+          </w:r>
+          <w:r>
+            <w:fldChar w:fldCharType="separate"/>
+          </w:r>
+          <w:r>
+            <w:rPr>
+              <w:noProof/>
+            </w:rPr>
+            <w:t xml:space="preserve"> (Facebook Inc, 2014)</w:t>
+          </w:r>
+          <w:r>
+            <w:fldChar w:fldCharType="end"/>
+          </w:r>
+        </w:sdtContent>
+      </w:sdt>
     </w:p>
     <w:p>
       <w:pPr>
         <w:pStyle w:val="berschrift2"/>
       </w:pPr>
-      <w:bookmarkStart w:id="19" w:name="_Toc390108179"/>
-      <w:bookmarkStart w:id="20" w:name="_Ref390109082"/>
-      <w:bookmarkStart w:id="21" w:name="_Ref390109085"/>
+      <w:bookmarkStart w:id="18" w:name="_Toc390108179"/>
+      <w:bookmarkStart w:id="19" w:name="_Ref390109082"/>
+      <w:bookmarkStart w:id="20" w:name="_Ref390109085"/>
       <w:r>
         <w:t>Twitter</w:t>
       </w:r>
+      <w:bookmarkStart w:id="21" w:name="_GoBack"/>
+      <w:bookmarkEnd w:id="18"/>
       <w:bookmarkEnd w:id="19"/>
       <w:bookmarkEnd w:id="20"/>
       <w:bookmarkEnd w:id="21"/>
@@ -4082,8 +4584,18 @@
       <w:bookmarkEnd w:id="22"/>
     </w:p>
     <w:p>
-      <w:r>
-        <w:t>qnip</w:t>
+      <w:proofErr w:type="spellStart"/>
+      <w:r>
+        <w:t>Q</w:t>
+      </w:r>
+      <w:r>
+        <w:t>nip</w:t>
+      </w:r>
+      <w:proofErr w:type="spellEnd"/>
+    </w:p>
+    <w:p>
+      <w:r>
+        <w:t>http://www.brandwatch.com/</w:t>
       </w:r>
     </w:p>
     <w:p/>
@@ -4193,9 +4705,14 @@
         <w:t>Sentimentanalyse von Stream Daten</w:t>
       </w:r>
       <w:r>
-        <w:t xml:space="preserve"> mittels DatumBox</w:t>
+        <w:t xml:space="preserve"> mittels </w:t>
+      </w:r>
+      <w:proofErr w:type="spellStart"/>
+      <w:r>
+        <w:t>DatumBox</w:t>
       </w:r>
       <w:bookmarkEnd w:id="29"/>
+      <w:proofErr w:type="spellEnd"/>
     </w:p>
     <w:p>
       <w:pPr>
@@ -4474,8 +4991,54 @@
           <w:u w:val="single"/>
           <w:lang w:val="en-GB"/>
         </w:rPr>
-        <w:t>E Boiy, P Hens, K Deschacht, MF Moens</w:t>
-      </w:r>
+        <w:t xml:space="preserve">E </w:t>
+      </w:r>
+      <w:proofErr w:type="spellStart"/>
+      <w:r>
+        <w:rPr>
+          <w:sz w:val="20"/>
+          <w:u w:val="single"/>
+          <w:lang w:val="en-GB"/>
+        </w:rPr>
+        <w:t>Boiy</w:t>
+      </w:r>
+      <w:proofErr w:type="spellEnd"/>
+      <w:r>
+        <w:rPr>
+          <w:sz w:val="20"/>
+          <w:u w:val="single"/>
+          <w:lang w:val="en-GB"/>
+        </w:rPr>
+        <w:t xml:space="preserve">, P Hens, K </w:t>
+      </w:r>
+      <w:proofErr w:type="spellStart"/>
+      <w:r>
+        <w:rPr>
+          <w:sz w:val="20"/>
+          <w:u w:val="single"/>
+          <w:lang w:val="en-GB"/>
+        </w:rPr>
+        <w:t>Deschacht</w:t>
+      </w:r>
+      <w:proofErr w:type="spellEnd"/>
+      <w:r>
+        <w:rPr>
+          <w:sz w:val="20"/>
+          <w:u w:val="single"/>
+          <w:lang w:val="en-GB"/>
+        </w:rPr>
+        <w:t xml:space="preserve">, MF </w:t>
+      </w:r>
+      <w:proofErr w:type="spellStart"/>
+      <w:r>
+        <w:rPr>
+          <w:sz w:val="20"/>
+          <w:u w:val="single"/>
+          <w:lang w:val="en-GB"/>
+        </w:rPr>
+        <w:t>Moens</w:t>
+      </w:r>
+      <w:proofErr w:type="spellEnd"/>
       <w:r>
         <w:rPr>
           <w:sz w:val="20"/>
@@ -4514,8 +5077,18 @@
           <w:u w:val="single"/>
           <w:lang w:val="en-GB"/>
         </w:rPr>
-        <w:t>A Pak, P Paroubek</w:t>
-      </w:r>
+        <w:t xml:space="preserve">A Pak, P </w:t>
+      </w:r>
+      <w:proofErr w:type="spellStart"/>
+      <w:r>
+        <w:rPr>
+          <w:sz w:val="20"/>
+          <w:u w:val="single"/>
+          <w:lang w:val="en-GB"/>
+        </w:rPr>
+        <w:t>Paroubek</w:t>
+      </w:r>
+      <w:proofErr w:type="spellEnd"/>
       <w:r>
         <w:rPr>
           <w:sz w:val="20"/>
@@ -4550,7 +5123,23 @@
           <w:sz w:val="20"/>
           <w:u w:val="single"/>
         </w:rPr>
-        <w:t>E Kouloumpis, T Wilson, J Moore</w:t>
+        <w:t xml:space="preserve">E </w:t>
+      </w:r>
+      <w:proofErr w:type="spellStart"/>
+      <w:r>
+        <w:rPr>
+          <w:sz w:val="20"/>
+          <w:u w:val="single"/>
+        </w:rPr>
+        <w:t>Kouloumpis</w:t>
+      </w:r>
+      <w:proofErr w:type="spellEnd"/>
+      <w:r>
+        <w:rPr>
+          <w:sz w:val="20"/>
+          <w:u w:val="single"/>
+        </w:rPr>
+        <w:t>, T Wilson, J Moore</w:t>
       </w:r>
       <w:r>
         <w:rPr>
@@ -4656,7 +5245,21 @@
           <w:lang w:val="en-GB"/>
         </w:rPr>
         <w:lastRenderedPageBreak/>
-        <w:t>Mining the Social Web: Data Mining Facebook, Twitter, LinkedIn, Google+, GitHub, and More</w:t>
+        <w:t xml:space="preserve">Mining the Social Web: Data Mining Facebook, Twitter, LinkedIn, Google+, </w:t>
+      </w:r>
+      <w:proofErr w:type="spellStart"/>
+      <w:r>
+        <w:rPr>
+          <w:lang w:val="en-GB"/>
+        </w:rPr>
+        <w:t>GitHub</w:t>
+      </w:r>
+      <w:proofErr w:type="spellEnd"/>
+      <w:r>
+        <w:rPr>
+          <w:lang w:val="en-GB"/>
+        </w:rPr>
+        <w:t>, and More</w:t>
       </w:r>
       <w:r>
         <w:rPr>
@@ -4765,6 +5368,7 @@
         <w:docPartUnique/>
       </w:docPartObj>
     </w:sdtPr>
+    <w:sdtEndPr/>
     <w:sdtContent>
       <w:p>
         <w:pPr>
@@ -4811,6 +5415,7 @@
         <w:docPartUnique/>
       </w:docPartObj>
     </w:sdtPr>
+    <w:sdtEndPr/>
     <w:sdtContent>
       <w:p>
         <w:pPr>
@@ -4831,7 +5436,7 @@
             <w:noProof/>
             <w:lang w:val="de-DE"/>
           </w:rPr>
-          <w:t>13</w:t>
+          <w:t>12</w:t>
         </w:r>
         <w:r>
           <w:fldChar w:fldCharType="end"/>
@@ -4881,7 +5486,15 @@
         <w:footnoteRef/>
       </w:r>
       <w:r>
-        <w:t xml:space="preserve"> Web Services stellen Maschine to Maschine Systeme dar welche Daten über Netzwerke übertragen.</w:t>
+        <w:t xml:space="preserve"> Web Services stellen Maschine </w:t>
+      </w:r>
+      <w:proofErr w:type="spellStart"/>
+      <w:r>
+        <w:t>to</w:t>
+      </w:r>
+      <w:proofErr w:type="spellEnd"/>
+      <w:r>
+        <w:t xml:space="preserve"> Maschine Systeme dar welche Daten über Netzwerke übertragen.</w:t>
       </w:r>
     </w:p>
   </w:footnote>
@@ -4889,6 +5502,9 @@
     <w:p>
       <w:pPr>
         <w:pStyle w:val="Funotentext"/>
+        <w:rPr>
+          <w:lang w:val="en-GB"/>
+        </w:rPr>
       </w:pPr>
       <w:r>
         <w:rPr>
@@ -4897,10 +5513,10 @@
         <w:footnoteRef/>
       </w:r>
       <w:r>
-        <w:t xml:space="preserve"> </w:t>
-      </w:r>
-      <w:r>
-        <w:t>Simple Object Access Protocol</w:t>
+        <w:rPr>
+          <w:lang w:val="en-GB"/>
+        </w:rPr>
+        <w:t xml:space="preserve"> Simple Object Access Protocol</w:t>
       </w:r>
     </w:p>
   </w:footnote>
@@ -4908,6 +5524,9 @@
     <w:p>
       <w:pPr>
         <w:pStyle w:val="Funotentext"/>
+        <w:rPr>
+          <w:lang w:val="en-GB"/>
+        </w:rPr>
       </w:pPr>
       <w:r>
         <w:rPr>
@@ -4916,10 +5535,24 @@
         <w:footnoteRef/>
       </w:r>
       <w:r>
-        <w:t xml:space="preserve"> </w:t>
-      </w:r>
-      <w:r>
-        <w:t>Extensible Markup Language</w:t>
+        <w:rPr>
+          <w:lang w:val="en-GB"/>
+        </w:rPr>
+        <w:t xml:space="preserve"> Extensible </w:t>
+      </w:r>
+      <w:proofErr w:type="spellStart"/>
+      <w:r>
+        <w:rPr>
+          <w:lang w:val="en-GB"/>
+        </w:rPr>
+        <w:t>Markup</w:t>
+      </w:r>
+      <w:proofErr w:type="spellEnd"/>
+      <w:r>
+        <w:rPr>
+          <w:lang w:val="en-GB"/>
+        </w:rPr>
+        <w:t xml:space="preserve"> Language</w:t>
       </w:r>
     </w:p>
   </w:footnote>
@@ -4939,6 +5572,22 @@
       </w:r>
       <w:r>
         <w:t>Representational State Transfer</w:t>
+      </w:r>
+    </w:p>
+  </w:footnote>
+  <w:footnote w:id="5">
+    <w:p>
+      <w:pPr>
+        <w:pStyle w:val="Funotentext"/>
+      </w:pPr>
+      <w:r>
+        <w:rPr>
+          <w:rStyle w:val="Funotenzeichen"/>
+        </w:rPr>
+        <w:footnoteRef/>
+      </w:r>
+      <w:r>
+        <w:t xml:space="preserve"> Eurovision Song Contest</w:t>
       </w:r>
     </w:p>
   </w:footnote>
@@ -7234,6 +7883,41 @@
       <w:vertAlign w:val="superscript"/>
     </w:rPr>
   </w:style>
+  <w:style w:type="paragraph" w:customStyle="1" w:styleId="Code">
+    <w:name w:val="Code"/>
+    <w:basedOn w:val="Standard"/>
+    <w:link w:val="CodeZchn"/>
+    <w:qFormat/>
+    <w:rsid w:val="00865A07"/>
+    <w:pPr>
+      <w:pBdr>
+        <w:top w:val="dotDash" w:sz="4" w:space="1" w:color="auto"/>
+        <w:left w:val="dotDash" w:sz="4" w:space="4" w:color="auto"/>
+        <w:bottom w:val="dotDash" w:sz="4" w:space="1" w:color="auto"/>
+        <w:right w:val="dotDash" w:sz="4" w:space="4" w:color="auto"/>
+      </w:pBdr>
+      <w:spacing w:after="120" w:line="240" w:lineRule="auto"/>
+      <w:jc w:val="left"/>
+    </w:pPr>
+    <w:rPr>
+      <w:rFonts w:ascii="Consolas" w:hAnsi="Consolas"/>
+      <w:noProof/>
+      <w:sz w:val="18"/>
+      <w:lang w:val="en-GB"/>
+    </w:rPr>
+  </w:style>
+  <w:style w:type="character" w:customStyle="1" w:styleId="CodeZchn">
+    <w:name w:val="Code Zchn"/>
+    <w:basedOn w:val="Absatz-Standardschriftart"/>
+    <w:link w:val="Code"/>
+    <w:rsid w:val="00865A07"/>
+    <w:rPr>
+      <w:rFonts w:ascii="Consolas" w:hAnsi="Consolas"/>
+      <w:noProof/>
+      <w:sz w:val="18"/>
+      <w:lang w:val="en-GB"/>
+    </w:rPr>
+  </w:style>
 </w:styles>
 </file>
 
@@ -7489,11 +8173,11 @@
         </c:dLbls>
         <c:gapWidth val="100"/>
         <c:overlap val="-24"/>
-        <c:axId val="1833579168"/>
-        <c:axId val="1833585696"/>
+        <c:axId val="-1012898432"/>
+        <c:axId val="-1012897888"/>
       </c:barChart>
       <c:catAx>
-        <c:axId val="1833579168"/>
+        <c:axId val="-1012898432"/>
         <c:scaling>
           <c:orientation val="minMax"/>
         </c:scaling>
@@ -7536,7 +8220,7 @@
             <a:endParaRPr lang="de-DE"/>
           </a:p>
         </c:txPr>
-        <c:crossAx val="1833585696"/>
+        <c:crossAx val="-1012897888"/>
         <c:crosses val="autoZero"/>
         <c:auto val="0"/>
         <c:lblAlgn val="ctr"/>
@@ -7544,7 +8228,7 @@
         <c:noMultiLvlLbl val="0"/>
       </c:catAx>
       <c:valAx>
-        <c:axId val="1833585696"/>
+        <c:axId val="-1012897888"/>
         <c:scaling>
           <c:orientation val="minMax"/>
         </c:scaling>
@@ -7595,7 +8279,7 @@
             <a:endParaRPr lang="de-DE"/>
           </a:p>
         </c:txPr>
-        <c:crossAx val="1833579168"/>
+        <c:crossAx val="-1012898432"/>
         <c:crosses val="autoZero"/>
         <c:crossBetween val="between"/>
       </c:valAx>
@@ -8473,7 +9157,7 @@
     <b:Title>Social API's</b:Title>
     <b:Year>2014</b:Year>
     <b:URL>http://www.programmableweb.com/category/social/apis?category=20087</b:URL>
-    <b:RefOrder>4</b:RefOrder>
+    <b:RefOrder>6</b:RefOrder>
   </b:Source>
   <b:Source>
     <b:Tag>Twi14</b:Tag>
@@ -8487,7 +9171,7 @@
     <b:Title>Developers Documentation</b:Title>
     <b:Year>2014</b:Year>
     <b:URL>https://dev.twitter.com/docs</b:URL>
-    <b:RefOrder>5</b:RefOrder>
+    <b:RefOrder>7</b:RefOrder>
   </b:Source>
   <b:Source>
     <b:Tag>Goo</b:Tag>
@@ -8518,11 +9202,39 @@
     <b:URL>http://dev.bitly.com/index.html</b:URL>
     <b:RefOrder>3</b:RefOrder>
   </b:Source>
+  <b:Source>
+    <b:Tag>Fou14</b:Tag>
+    <b:SourceType>InternetSite</b:SourceType>
+    <b:Guid>{73A402C6-3733-44DD-9596-7BCC363D5B6C}</b:Guid>
+    <b:Author>
+      <b:Author>
+        <b:Corporate>Foursquare Inc</b:Corporate>
+      </b:Author>
+    </b:Author>
+    <b:Title>Foursquare A</b:Title>
+    <b:Year>2014</b:Year>
+    <b:URL>https://developer.foursquare.com/</b:URL>
+    <b:RefOrder>4</b:RefOrder>
+  </b:Source>
+  <b:Source>
+    <b:Tag>Fac14</b:Tag>
+    <b:SourceType>InternetSite</b:SourceType>
+    <b:Guid>{7D23CA04-D73B-4FAF-9F9E-07F7F1975042}</b:Guid>
+    <b:Author>
+      <b:Author>
+        <b:Corporate>Facebook Inc</b:Corporate>
+      </b:Author>
+    </b:Author>
+    <b:Title>API Documentation</b:Title>
+    <b:Year>2014</b:Year>
+    <b:URL>https://developers.facebook.com/docs/</b:URL>
+    <b:RefOrder>5</b:RefOrder>
+  </b:Source>
 </b:Sources>
 </file>
 
 <file path=customXml/itemProps1.xml><?xml version="1.0" encoding="utf-8"?>
-<ds:datastoreItem xmlns:ds="http://schemas.openxmlformats.org/officeDocument/2006/customXml" ds:itemID="{3F95AFB5-E4BA-4630-977B-8CC4EC4F8010}">
+<ds:datastoreItem xmlns:ds="http://schemas.openxmlformats.org/officeDocument/2006/customXml" ds:itemID="{81FEE424-DAF9-4700-B5C0-5F5A83E98DCF}">
   <ds:schemaRefs>
     <ds:schemaRef ds:uri="http://schemas.openxmlformats.org/officeDocument/2006/bibliography"/>
   </ds:schemaRefs>

</xml_diff>